<commit_message>
Popravil gumbe in časovnike. Dodal komentarje korakov.
</commit_message>
<xml_diff>
--- a/kraljice - seminarska/OpisRazvoja.docx
+++ b/kraljice - seminarska/OpisRazvoja.docx
@@ -1,6 +1,6 @@
 
 <file path=word/document.xml><?xml version="1.0" encoding="utf-8"?>
-<w:document xmlns:wpc="http://schemas.microsoft.com/office/word/2010/wordprocessingCanvas" xmlns:mc="http://schemas.openxmlformats.org/markup-compatibility/2006" xmlns:o="urn:schemas-microsoft-com:office:office" xmlns:r="http://schemas.openxmlformats.org/officeDocument/2006/relationships" xmlns:m="http://schemas.openxmlformats.org/officeDocument/2006/math" xmlns:v="urn:schemas-microsoft-com:vml" xmlns:wp14="http://schemas.microsoft.com/office/word/2010/wordprocessingDrawing" xmlns:wp="http://schemas.openxmlformats.org/drawingml/2006/wordprocessingDrawing" xmlns:w10="urn:schemas-microsoft-com:office:word" xmlns:w="http://schemas.openxmlformats.org/wordprocessingml/2006/main" xmlns:w14="http://schemas.microsoft.com/office/word/2010/wordml" xmlns:w15="http://schemas.microsoft.com/office/word/2012/wordml" xmlns:wpg="http://schemas.microsoft.com/office/word/2010/wordprocessingGroup" xmlns:wpi="http://schemas.microsoft.com/office/word/2010/wordprocessingInk" xmlns:wne="http://schemas.microsoft.com/office/word/2006/wordml" xmlns:wps="http://schemas.microsoft.com/office/word/2010/wordprocessingShape" mc:Ignorable="w14 w15 wp14">
+<w:document xmlns:wpc="http://schemas.microsoft.com/office/word/2010/wordprocessingCanvas" xmlns:cx="http://schemas.microsoft.com/office/drawing/2014/chartex" xmlns:mc="http://schemas.openxmlformats.org/markup-compatibility/2006" xmlns:o="urn:schemas-microsoft-com:office:office" xmlns:r="http://schemas.openxmlformats.org/officeDocument/2006/relationships" xmlns:m="http://schemas.openxmlformats.org/officeDocument/2006/math" xmlns:v="urn:schemas-microsoft-com:vml" xmlns:wp14="http://schemas.microsoft.com/office/word/2010/wordprocessingDrawing" xmlns:wp="http://schemas.openxmlformats.org/drawingml/2006/wordprocessingDrawing" xmlns:w10="urn:schemas-microsoft-com:office:word" xmlns:w="http://schemas.openxmlformats.org/wordprocessingml/2006/main" xmlns:w14="http://schemas.microsoft.com/office/word/2010/wordml" xmlns:w15="http://schemas.microsoft.com/office/word/2012/wordml" xmlns:w16se="http://schemas.microsoft.com/office/word/2015/wordml/symex" xmlns:wpg="http://schemas.microsoft.com/office/word/2010/wordprocessingGroup" xmlns:wpi="http://schemas.microsoft.com/office/word/2010/wordprocessingInk" xmlns:wne="http://schemas.microsoft.com/office/word/2006/wordml" xmlns:wps="http://schemas.microsoft.com/office/word/2010/wordprocessingShape" mc:Ignorable="w14 w15 w16se wp14">
   <w:body>
     <w:p>
       <w:r>
@@ -9,17 +9,167 @@
     </w:p>
     <w:p>
       <w:pPr>
-        <w:pStyle w:val="Odstavekseznama"/>
+        <w:pStyle w:val="ListParagraph"/>
         <w:numPr>
           <w:ilvl w:val="0"/>
           <w:numId w:val="1"/>
         </w:numPr>
       </w:pPr>
-      <w:r>
-        <w:t>http://icoconvert.com/</w:t>
-      </w:r>
+      <w:hyperlink r:id="rId6" w:history="1">
+        <w:r>
+          <w:rPr>
+            <w:rStyle w:val="Hyperlink"/>
+          </w:rPr>
+          <w:t>http://icoconvert.com/</w:t>
+        </w:r>
+      </w:hyperlink>
+    </w:p>
+    <w:p>
+      <w:pPr>
+        <w:pStyle w:val="ListParagraph"/>
+        <w:numPr>
+          <w:ilvl w:val="0"/>
+          <w:numId w:val="1"/>
+        </w:numPr>
+      </w:pPr>
+      <w:r>
+        <w:t xml:space="preserve">Idejo sem pridobil na strani </w:t>
+      </w:r>
+      <w:r>
+        <w:t xml:space="preserve">i </w:t>
+      </w:r>
+      <w:proofErr w:type="spellStart"/>
+      <w:r>
+        <w:t>i</w:t>
+      </w:r>
+      <w:proofErr w:type="spellEnd"/>
+      <w:r>
+        <w:t xml:space="preserve"> </w:t>
+      </w:r>
+      <w:proofErr w:type="spellStart"/>
+      <w:r>
+        <w:t>i</w:t>
+      </w:r>
+      <w:proofErr w:type="spellEnd"/>
+      <w:r>
+        <w:t xml:space="preserve"> </w:t>
+      </w:r>
+      <w:proofErr w:type="spellStart"/>
+      <w:r>
+        <w:t>svisec</w:t>
+      </w:r>
+      <w:proofErr w:type="spellEnd"/>
+      <w:r>
+        <w:t xml:space="preserve"> </w:t>
+      </w:r>
+    </w:p>
+    <w:p/>
+    <w:p>
+      <w:r>
+        <w:br w:type="page"/>
+      </w:r>
+    </w:p>
+    <w:p>
       <w:bookmarkStart w:id="0" w:name="_GoBack"/>
-      <w:bookmarkEnd w:id="0"/>
+      <w:r>
+        <w:lastRenderedPageBreak/>
+        <w:t>Uvod</w:t>
+      </w:r>
+    </w:p>
+    <w:p/>
+    <w:p>
+      <w:r>
+        <w:t>Logika</w:t>
+      </w:r>
+    </w:p>
+    <w:bookmarkEnd w:id="0"/>
+    <w:p>
+      <w:r>
+        <w:t>Predstavitev šahovnice in figur na njej</w:t>
+      </w:r>
+    </w:p>
+    <w:p>
+      <w:r>
+        <w:t>Iskanje dovoljenih polj</w:t>
+      </w:r>
+    </w:p>
+    <w:p>
+      <w:r>
+        <w:t>Postavljanje nove kraljice</w:t>
+      </w:r>
+    </w:p>
+    <w:p>
+      <w:r>
+        <w:t>Premikanje prejšnjih kraljic</w:t>
+      </w:r>
+    </w:p>
+    <w:p/>
+    <w:p/>
+    <w:p>
+      <w:r>
+        <w:t>Grafični vmesnik</w:t>
+      </w:r>
+    </w:p>
+    <w:p>
+      <w:r>
+        <w:t>Risanje šahovnice</w:t>
+      </w:r>
+    </w:p>
+    <w:p>
+      <w:r>
+        <w:t xml:space="preserve">Šahovnico narišemo le enkrat. Rišemo jo z dvema zankama. V vrsticah izmenjujemo barve, prav tako v stolpcih. </w:t>
+      </w:r>
+    </w:p>
+    <w:p/>
+    <w:p>
+      <w:r>
+        <w:rPr>
+          <w:noProof/>
+          <w:lang w:eastAsia="sl-SI"/>
+        </w:rPr>
+        <w:lastRenderedPageBreak/>
+        <w:drawing>
+          <wp:inline distT="0" distB="0" distL="0" distR="0" wp14:anchorId="0FC0DB26" wp14:editId="4EC18EC9">
+            <wp:extent cx="5760720" cy="5617210"/>
+            <wp:effectExtent l="0" t="0" r="0" b="0"/>
+            <wp:docPr id="1" name="Picture 1"/>
+            <wp:cNvGraphicFramePr>
+              <a:graphicFrameLocks xmlns:a="http://schemas.openxmlformats.org/drawingml/2006/main" noChangeAspect="1"/>
+            </wp:cNvGraphicFramePr>
+            <a:graphic xmlns:a="http://schemas.openxmlformats.org/drawingml/2006/main">
+              <a:graphicData uri="http://schemas.openxmlformats.org/drawingml/2006/picture">
+                <pic:pic xmlns:pic="http://schemas.openxmlformats.org/drawingml/2006/picture">
+                  <pic:nvPicPr>
+                    <pic:cNvPr id="1" name=""/>
+                    <pic:cNvPicPr/>
+                  </pic:nvPicPr>
+                  <pic:blipFill>
+                    <a:blip r:embed="rId7"/>
+                    <a:stretch>
+                      <a:fillRect/>
+                    </a:stretch>
+                  </pic:blipFill>
+                  <pic:spPr>
+                    <a:xfrm>
+                      <a:off x="0" y="0"/>
+                      <a:ext cx="5760720" cy="5617210"/>
+                    </a:xfrm>
+                    <a:prstGeom prst="rect">
+                      <a:avLst/>
+                    </a:prstGeom>
+                  </pic:spPr>
+                </pic:pic>
+              </a:graphicData>
+            </a:graphic>
+          </wp:inline>
+        </w:drawing>
+      </w:r>
+    </w:p>
+    <w:p/>
+    <w:p>
+      <w:r>
+        <w:t>Zaključek</w:t>
+      </w:r>
     </w:p>
     <w:sectPr>
       <w:pgSz w:w="11906" w:h="16838"/>
@@ -32,8 +182,8 @@
 </file>
 
 <file path=word/numbering.xml><?xml version="1.0" encoding="utf-8"?>
-<w:numbering xmlns:wpc="http://schemas.microsoft.com/office/word/2010/wordprocessingCanvas" xmlns:mc="http://schemas.openxmlformats.org/markup-compatibility/2006" xmlns:o="urn:schemas-microsoft-com:office:office" xmlns:r="http://schemas.openxmlformats.org/officeDocument/2006/relationships" xmlns:m="http://schemas.openxmlformats.org/officeDocument/2006/math" xmlns:v="urn:schemas-microsoft-com:vml" xmlns:wp14="http://schemas.microsoft.com/office/word/2010/wordprocessingDrawing" xmlns:wp="http://schemas.openxmlformats.org/drawingml/2006/wordprocessingDrawing" xmlns:w10="urn:schemas-microsoft-com:office:word" xmlns:w="http://schemas.openxmlformats.org/wordprocessingml/2006/main" xmlns:w14="http://schemas.microsoft.com/office/word/2010/wordml" xmlns:w15="http://schemas.microsoft.com/office/word/2012/wordml" xmlns:wpg="http://schemas.microsoft.com/office/word/2010/wordprocessingGroup" xmlns:wpi="http://schemas.microsoft.com/office/word/2010/wordprocessingInk" xmlns:wne="http://schemas.microsoft.com/office/word/2006/wordml" xmlns:wps="http://schemas.microsoft.com/office/word/2010/wordprocessingShape" mc:Ignorable="w14 w15 wp14">
-  <w:abstractNum w:abstractNumId="0">
+<w:numbering xmlns:wpc="http://schemas.microsoft.com/office/word/2010/wordprocessingCanvas" xmlns:cx="http://schemas.microsoft.com/office/drawing/2014/chartex" xmlns:mc="http://schemas.openxmlformats.org/markup-compatibility/2006" xmlns:o="urn:schemas-microsoft-com:office:office" xmlns:r="http://schemas.openxmlformats.org/officeDocument/2006/relationships" xmlns:m="http://schemas.openxmlformats.org/officeDocument/2006/math" xmlns:v="urn:schemas-microsoft-com:vml" xmlns:wp14="http://schemas.microsoft.com/office/word/2010/wordprocessingDrawing" xmlns:wp="http://schemas.openxmlformats.org/drawingml/2006/wordprocessingDrawing" xmlns:w10="urn:schemas-microsoft-com:office:word" xmlns:w="http://schemas.openxmlformats.org/wordprocessingml/2006/main" xmlns:w14="http://schemas.microsoft.com/office/word/2010/wordml" xmlns:w15="http://schemas.microsoft.com/office/word/2012/wordml" xmlns:w16se="http://schemas.microsoft.com/office/word/2015/wordml/symex" xmlns:wpg="http://schemas.microsoft.com/office/word/2010/wordprocessingGroup" xmlns:wpi="http://schemas.microsoft.com/office/word/2010/wordprocessingInk" xmlns:wne="http://schemas.microsoft.com/office/word/2006/wordml" xmlns:wps="http://schemas.microsoft.com/office/word/2010/wordprocessingShape" mc:Ignorable="w14 w15 w16se wp14">
+  <w:abstractNum w:abstractNumId="0" w15:restartNumberingAfterBreak="0">
     <w:nsid w:val="23EF46A5"/>
     <w:multiLevelType w:val="hybridMultilevel"/>
     <w:tmpl w:val="C5A6046E"/>
@@ -152,7 +302,7 @@
 </file>
 
 <file path=word/styles.xml><?xml version="1.0" encoding="utf-8"?>
-<w:styles xmlns:mc="http://schemas.openxmlformats.org/markup-compatibility/2006" xmlns:r="http://schemas.openxmlformats.org/officeDocument/2006/relationships" xmlns:w="http://schemas.openxmlformats.org/wordprocessingml/2006/main" xmlns:w14="http://schemas.microsoft.com/office/word/2010/wordml" xmlns:w15="http://schemas.microsoft.com/office/word/2012/wordml" mc:Ignorable="w14 w15">
+<w:styles xmlns:mc="http://schemas.openxmlformats.org/markup-compatibility/2006" xmlns:r="http://schemas.openxmlformats.org/officeDocument/2006/relationships" xmlns:w="http://schemas.openxmlformats.org/wordprocessingml/2006/main" xmlns:w14="http://schemas.microsoft.com/office/word/2010/wordml" xmlns:w15="http://schemas.microsoft.com/office/word/2012/wordml" xmlns:w16se="http://schemas.microsoft.com/office/word/2015/wordml/symex" mc:Ignorable="w14 w15 w16se">
   <w:docDefaults>
     <w:rPrDefault>
       <w:rPr>
@@ -541,17 +691,17 @@
     <w:lsdException w:name="List Table 6 Colorful Accent 6" w:uiPriority="51"/>
     <w:lsdException w:name="List Table 7 Colorful Accent 6" w:uiPriority="52"/>
   </w:latentStyles>
-  <w:style w:type="paragraph" w:default="1" w:styleId="Navaden">
+  <w:style w:type="paragraph" w:default="1" w:styleId="Normal">
     <w:name w:val="Normal"/>
     <w:qFormat/>
   </w:style>
-  <w:style w:type="character" w:default="1" w:styleId="Privzetapisavaodstavka">
+  <w:style w:type="character" w:default="1" w:styleId="DefaultParagraphFont">
     <w:name w:val="Default Paragraph Font"/>
     <w:uiPriority w:val="1"/>
     <w:semiHidden/>
     <w:unhideWhenUsed/>
   </w:style>
-  <w:style w:type="table" w:default="1" w:styleId="Navadnatabela">
+  <w:style w:type="table" w:default="1" w:styleId="TableNormal">
     <w:name w:val="Normal Table"/>
     <w:uiPriority w:val="99"/>
     <w:semiHidden/>
@@ -566,15 +716,15 @@
       </w:tblCellMar>
     </w:tblPr>
   </w:style>
-  <w:style w:type="numbering" w:default="1" w:styleId="Brezseznama">
+  <w:style w:type="numbering" w:default="1" w:styleId="NoList">
     <w:name w:val="No List"/>
     <w:uiPriority w:val="99"/>
     <w:semiHidden/>
     <w:unhideWhenUsed/>
   </w:style>
-  <w:style w:type="paragraph" w:styleId="Odstavekseznama">
+  <w:style w:type="paragraph" w:styleId="ListParagraph">
     <w:name w:val="List Paragraph"/>
-    <w:basedOn w:val="Navaden"/>
+    <w:basedOn w:val="Normal"/>
     <w:uiPriority w:val="34"/>
     <w:qFormat/>
     <w:rsid w:val="00D141A1"/>
@@ -582,6 +732,17 @@
       <w:ind w:left="720"/>
       <w:contextualSpacing/>
     </w:pPr>
+  </w:style>
+  <w:style w:type="character" w:styleId="Hyperlink">
+    <w:name w:val="Hyperlink"/>
+    <w:basedOn w:val="DefaultParagraphFont"/>
+    <w:uiPriority w:val="99"/>
+    <w:unhideWhenUsed/>
+    <w:rsid w:val="003A2D55"/>
+    <w:rPr>
+      <w:color w:val="0563C1" w:themeColor="hyperlink"/>
+      <w:u w:val="single"/>
+    </w:rPr>
   </w:style>
 </w:styles>
 </file>
@@ -845,4 +1006,16 @@
     </a:ext>
   </a:extLst>
 </a:theme>
+</file>
+
+<file path=customXml/item1.xml><?xml version="1.0" encoding="utf-8"?>
+<b:Sources xmlns:b="http://schemas.openxmlformats.org/officeDocument/2006/bibliography" xmlns="http://schemas.openxmlformats.org/officeDocument/2006/bibliography" SelectedStyle="\APASixthEditionOfficeOnline.xsl" StyleName="APA" Version="6"/>
+</file>
+
+<file path=customXml/itemProps1.xml><?xml version="1.0" encoding="utf-8"?>
+<ds:datastoreItem xmlns:ds="http://schemas.openxmlformats.org/officeDocument/2006/customXml" ds:itemID="{7F37C3BE-390C-4D8A-9783-B8E2EDB27BF1}">
+  <ds:schemaRefs>
+    <ds:schemaRef ds:uri="http://schemas.openxmlformats.org/officeDocument/2006/bibliography"/>
+  </ds:schemaRefs>
+</ds:datastoreItem>
 </file>
</xml_diff>